<commit_message>
Test requirement update and some Opening Airport logic.
</commit_message>
<xml_diff>
--- a/Artifacts/Cycle 2/Test document/Test requirement 01.docx
+++ b/Artifacts/Cycle 2/Test document/Test requirement 01.docx
@@ -1,6 +1,6 @@
 
 <file path=word/document.xml><?xml version="1.0" encoding="utf-8"?>
-<w:document xmlns:mo="http://schemas.microsoft.com/office/mac/office/2008/main" xmlns:ve="http://schemas.openxmlformats.org/markup-compatibility/2006" xmlns:mv="urn:schemas-microsoft-com:mac:vml" xmlns:o="urn:schemas-microsoft-com:office:office" xmlns:r="http://schemas.openxmlformats.org/officeDocument/2006/relationships" xmlns:m="http://schemas.openxmlformats.org/officeDocument/2006/math" xmlns:v="urn:schemas-microsoft-com:vml" xmlns:wp="http://schemas.openxmlformats.org/drawingml/2006/wordprocessingDrawing" xmlns:w10="urn:schemas-microsoft-com:office:word" xmlns:w="http://schemas.openxmlformats.org/wordprocessingml/2006/main" xmlns:wne="http://schemas.microsoft.com/office/word/2006/wordml">
+<w:document xmlns:ve="http://schemas.openxmlformats.org/markup-compatibility/2006" xmlns:o="urn:schemas-microsoft-com:office:office" xmlns:r="http://schemas.openxmlformats.org/officeDocument/2006/relationships" xmlns:m="http://schemas.openxmlformats.org/officeDocument/2006/math" xmlns:v="urn:schemas-microsoft-com:vml" xmlns:wp="http://schemas.openxmlformats.org/drawingml/2006/wordprocessingDrawing" xmlns:w10="urn:schemas-microsoft-com:office:word" xmlns:w="http://schemas.openxmlformats.org/wordprocessingml/2006/main" xmlns:wne="http://schemas.microsoft.com/office/word/2006/wordml">
   <w:body>
     <w:tbl>
       <w:tblPr>
@@ -9,11 +9,11 @@
         <w:tblLook w:val="04A0"/>
       </w:tblPr>
       <w:tblGrid>
-        <w:gridCol w:w="616"/>
-        <w:gridCol w:w="3573"/>
-        <w:gridCol w:w="1957"/>
-        <w:gridCol w:w="1372"/>
-        <w:gridCol w:w="1004"/>
+        <w:gridCol w:w="432"/>
+        <w:gridCol w:w="5180"/>
+        <w:gridCol w:w="1374"/>
+        <w:gridCol w:w="837"/>
+        <w:gridCol w:w="699"/>
       </w:tblGrid>
       <w:tr>
         <w:trPr>
@@ -952,13 +952,8 @@
             <w:noWrap/>
           </w:tcPr>
           <w:p>
-            <w:proofErr w:type="spellStart"/>
-            <w:r>
-              <w:t>c.iii</w:t>
-            </w:r>
-            <w:proofErr w:type="spellEnd"/>
-            <w:r>
-              <w:t xml:space="preserve"> Airline</w:t>
+            <w:r>
+              <w:t>c.iii Airline</w:t>
             </w:r>
           </w:p>
         </w:tc>
@@ -2041,13 +2036,8 @@
             <w:pPr>
               <w:jc w:val="left"/>
             </w:pPr>
-            <w:proofErr w:type="gramStart"/>
-            <w:r>
-              <w:t>all</w:t>
-            </w:r>
-            <w:proofErr w:type="gramEnd"/>
-            <w:r>
-              <w:t xml:space="preserve"> airports able to delete</w:t>
+            <w:r>
+              <w:t>all airports able to delete</w:t>
             </w:r>
           </w:p>
         </w:tc>
@@ -2197,13 +2187,8 @@
             <w:pPr>
               <w:jc w:val="left"/>
             </w:pPr>
-            <w:proofErr w:type="gramStart"/>
-            <w:r>
-              <w:t>delete</w:t>
-            </w:r>
-            <w:proofErr w:type="gramEnd"/>
-            <w:r>
-              <w:t xml:space="preserve"> airport dialog box shows up</w:t>
+            <w:r>
+              <w:t>delete airport dialog box shows up</w:t>
             </w:r>
           </w:p>
         </w:tc>
@@ -2351,13 +2336,12 @@
             <w:pPr>
               <w:jc w:val="left"/>
             </w:pPr>
-            <w:proofErr w:type="gramStart"/>
-            <w:r>
-              <w:t>all</w:t>
-            </w:r>
-            <w:proofErr w:type="gramEnd"/>
-            <w:r>
-              <w:t xml:space="preserve"> routes able to delete</w:t>
+            <w:r>
+              <w:t xml:space="preserve">all </w:t>
+            </w:r>
+            <w:r>
+              <w:lastRenderedPageBreak/>
+              <w:t>routes able to delete</w:t>
             </w:r>
           </w:p>
         </w:tc>
@@ -2375,7 +2359,12 @@
               <w:jc w:val="left"/>
             </w:pPr>
             <w:r>
-              <w:t xml:space="preserve">Fail- can delete all routes but last does not remove from </w:t>
+              <w:lastRenderedPageBreak/>
+              <w:t xml:space="preserve">Fail- </w:t>
+            </w:r>
+            <w:r>
+              <w:lastRenderedPageBreak/>
+              <w:t xml:space="preserve">can delete all routes but last does not remove from </w:t>
             </w:r>
             <w:proofErr w:type="spellStart"/>
             <w:r>
@@ -2515,13 +2504,8 @@
             <w:pPr>
               <w:jc w:val="left"/>
             </w:pPr>
-            <w:proofErr w:type="gramStart"/>
-            <w:r>
-              <w:t>delete</w:t>
-            </w:r>
-            <w:proofErr w:type="gramEnd"/>
-            <w:r>
-              <w:t xml:space="preserve"> route dialog box shows up</w:t>
+            <w:r>
+              <w:t>delete route dialog box shows up</w:t>
             </w:r>
           </w:p>
         </w:tc>
@@ -2661,13 +2645,8 @@
             <w:pPr>
               <w:jc w:val="left"/>
             </w:pPr>
-            <w:proofErr w:type="gramStart"/>
-            <w:r>
-              <w:t>updated</w:t>
-            </w:r>
-            <w:proofErr w:type="gramEnd"/>
-            <w:r>
-              <w:t xml:space="preserve"> info is displayed</w:t>
+            <w:r>
+              <w:t>updated info is displayed</w:t>
             </w:r>
           </w:p>
         </w:tc>
@@ -2903,15 +2882,7 @@
               <w:jc w:val="left"/>
             </w:pPr>
             <w:r>
-              <w:t>“</w:t>
-            </w:r>
-            <w:proofErr w:type="gramStart"/>
-            <w:r>
-              <w:t>more</w:t>
-            </w:r>
-            <w:proofErr w:type="gramEnd"/>
-            <w:r>
-              <w:t xml:space="preserve"> info” generates list of reachable airports from selected airport</w:t>
+              <w:t>“more info” generates list of reachable airports from selected airport</w:t>
             </w:r>
           </w:p>
         </w:tc>
@@ -3052,7 +3023,11 @@
               <w:jc w:val="left"/>
             </w:pPr>
             <w:r>
-              <w:t>all displayed in main GUI</w:t>
+              <w:t>all display</w:t>
+            </w:r>
+            <w:r>
+              <w:lastRenderedPageBreak/>
+              <w:t>ed in main GUI</w:t>
             </w:r>
           </w:p>
         </w:tc>
@@ -3067,6 +3042,7 @@
           </w:tcPr>
           <w:p>
             <w:r>
+              <w:lastRenderedPageBreak/>
               <w:t>Pass</w:t>
             </w:r>
           </w:p>
@@ -3091,6 +3067,7 @@
               <w:rPr>
                 <w:rFonts w:hint="eastAsia"/>
               </w:rPr>
+              <w:lastRenderedPageBreak/>
               <w:t>This test to satisfy Requirement 1.3.7</w:t>
             </w:r>
           </w:p>
@@ -3136,7 +3113,7 @@
       </w:tr>
       <w:tr>
         <w:trPr>
-          <w:trHeight w:val="285"/>
+          <w:trHeight w:val="881"/>
         </w:trPr>
         <w:tc>
           <w:tcPr>
@@ -3195,18 +3172,26 @@
             <w:shd w:val="clear" w:color="auto" w:fill="92D050"/>
             <w:noWrap/>
           </w:tcPr>
-          <w:p/>
-        </w:tc>
-        <w:tc>
-          <w:tcPr>
-            <w:tcW w:w="1110" w:type="dxa"/>
-            <w:tcBorders>
-              <w:bottom w:val="nil"/>
-            </w:tcBorders>
-            <w:shd w:val="clear" w:color="auto" w:fill="92D050"/>
-            <w:noWrap/>
-          </w:tcPr>
-          <w:p/>
+          <w:p>
+            <w:r>
+              <w:t>Closes. Doesn’t reopen. GUI does show up</w:t>
+            </w:r>
+          </w:p>
+        </w:tc>
+        <w:tc>
+          <w:tcPr>
+            <w:tcW w:w="1110" w:type="dxa"/>
+            <w:tcBorders>
+              <w:bottom w:val="nil"/>
+            </w:tcBorders>
+            <w:shd w:val="clear" w:color="auto" w:fill="92D050"/>
+            <w:noWrap/>
+          </w:tcPr>
+          <w:p>
+            <w:r>
+              <w:t>Fail</w:t>
+            </w:r>
+          </w:p>
         </w:tc>
       </w:tr>
       <w:tr>
@@ -3663,7 +3648,7 @@
       </w:tr>
       <w:tr>
         <w:trPr>
-          <w:trHeight w:val="285"/>
+          <w:trHeight w:val="58"/>
         </w:trPr>
         <w:tc>
           <w:tcPr>
@@ -3739,7 +3724,11 @@
             <w:shd w:val="clear" w:color="auto" w:fill="92D050"/>
             <w:noWrap/>
           </w:tcPr>
-          <w:p/>
+          <w:p>
+            <w:r>
+              <w:t>Pass</w:t>
+            </w:r>
+          </w:p>
         </w:tc>
       </w:tr>
       <w:tr>
@@ -3806,7 +3795,11 @@
             <w:shd w:val="clear" w:color="auto" w:fill="92D050"/>
             <w:noWrap/>
           </w:tcPr>
-          <w:p/>
+          <w:p>
+            <w:r>
+              <w:t>Opens and sorts file</w:t>
+            </w:r>
+          </w:p>
         </w:tc>
         <w:tc>
           <w:tcPr>
@@ -4076,18 +4069,26 @@
             <w:shd w:val="clear" w:color="auto" w:fill="92D050"/>
             <w:noWrap/>
           </w:tcPr>
-          <w:p/>
-        </w:tc>
-        <w:tc>
-          <w:tcPr>
-            <w:tcW w:w="1110" w:type="dxa"/>
-            <w:tcBorders>
-              <w:bottom w:val="single" w:sz="4" w:space="0" w:color="auto"/>
-            </w:tcBorders>
-            <w:shd w:val="clear" w:color="auto" w:fill="92D050"/>
-            <w:noWrap/>
-          </w:tcPr>
-          <w:p/>
+          <w:p>
+            <w:r>
+              <w:t>Allows and applies</w:t>
+            </w:r>
+          </w:p>
+        </w:tc>
+        <w:tc>
+          <w:tcPr>
+            <w:tcW w:w="1110" w:type="dxa"/>
+            <w:tcBorders>
+              <w:bottom w:val="single" w:sz="4" w:space="0" w:color="auto"/>
+            </w:tcBorders>
+            <w:shd w:val="clear" w:color="auto" w:fill="92D050"/>
+            <w:noWrap/>
+          </w:tcPr>
+          <w:p>
+            <w:r>
+              <w:t>Pass</w:t>
+            </w:r>
+          </w:p>
         </w:tc>
       </w:tr>
       <w:tr>
@@ -4221,18 +4222,26 @@
             <w:shd w:val="clear" w:color="auto" w:fill="92D050"/>
             <w:noWrap/>
           </w:tcPr>
-          <w:p/>
-        </w:tc>
-        <w:tc>
-          <w:tcPr>
-            <w:tcW w:w="1110" w:type="dxa"/>
-            <w:tcBorders>
-              <w:bottom w:val="nil"/>
-            </w:tcBorders>
-            <w:shd w:val="clear" w:color="auto" w:fill="92D050"/>
-            <w:noWrap/>
-          </w:tcPr>
-          <w:p/>
+          <w:p>
+            <w:r>
+              <w:t>Route successfully creates and searchable</w:t>
+            </w:r>
+          </w:p>
+        </w:tc>
+        <w:tc>
+          <w:tcPr>
+            <w:tcW w:w="1110" w:type="dxa"/>
+            <w:tcBorders>
+              <w:bottom w:val="nil"/>
+            </w:tcBorders>
+            <w:shd w:val="clear" w:color="auto" w:fill="92D050"/>
+            <w:noWrap/>
+          </w:tcPr>
+          <w:p>
+            <w:r>
+              <w:t>Pass</w:t>
+            </w:r>
+          </w:p>
         </w:tc>
       </w:tr>
       <w:tr>
@@ -7055,6 +7064,7 @@
               <w:rPr>
                 <w:rFonts w:hint="eastAsia"/>
               </w:rPr>
+              <w:lastRenderedPageBreak/>
               <w:t>This test to satisfy Requirement 4.2</w:t>
             </w:r>
           </w:p>
@@ -9453,21 +9463,21 @@
               <w:rPr>
                 <w:rFonts w:hint="eastAsia"/>
               </w:rPr>
-              <w:t>airport</w:t>
+              <w:t>airport/</w:t>
+            </w:r>
+            <w:proofErr w:type="spellStart"/>
+            <w:r>
+              <w:rPr>
+                <w:rFonts w:hint="eastAsia"/>
+              </w:rPr>
+              <w:t>time,</w:t>
             </w:r>
             <w:proofErr w:type="gramEnd"/>
             <w:r>
               <w:rPr>
                 <w:rFonts w:hint="eastAsia"/>
               </w:rPr>
-              <w:t>/</w:t>
-            </w:r>
-            <w:proofErr w:type="spellStart"/>
-            <w:r>
-              <w:rPr>
-                <w:rFonts w:hint="eastAsia"/>
-              </w:rPr>
-              <w:t>time,price</w:t>
+              <w:t>price</w:t>
             </w:r>
             <w:proofErr w:type="spellEnd"/>
             <w:r>
@@ -9537,7 +9547,7 @@
     </w:rPrDefault>
     <w:pPrDefault/>
   </w:docDefaults>
-  <w:latentStyles w:defLockedState="0" w:defUIPriority="99" w:defSemiHidden="1" w:defUnhideWhenUsed="1" w:defQFormat="0" w:count="276">
+  <w:latentStyles w:defLockedState="0" w:defUIPriority="99" w:defSemiHidden="1" w:defUnhideWhenUsed="1" w:defQFormat="0" w:count="267">
     <w:lsdException w:name="Normal" w:semiHidden="0" w:uiPriority="0" w:unhideWhenUsed="0" w:qFormat="1"/>
     <w:lsdException w:name="heading 1" w:semiHidden="0" w:uiPriority="9" w:unhideWhenUsed="0" w:qFormat="1"/>
     <w:lsdException w:name="heading 2" w:uiPriority="9" w:qFormat="1"/>
@@ -9564,15 +9574,6 @@
     <w:lsdException w:name="Strong" w:semiHidden="0" w:uiPriority="22" w:unhideWhenUsed="0" w:qFormat="1"/>
     <w:lsdException w:name="Emphasis" w:semiHidden="0" w:uiPriority="20" w:unhideWhenUsed="0" w:qFormat="1"/>
     <w:lsdException w:name="Table Grid" w:semiHidden="0" w:uiPriority="59" w:unhideWhenUsed="0"/>
-    <w:lsdException w:name="Note Level 1" w:semiHidden="0" w:unhideWhenUsed="0"/>
-    <w:lsdException w:name="Note Level 2" w:semiHidden="0" w:unhideWhenUsed="0"/>
-    <w:lsdException w:name="Note Level 3" w:semiHidden="0" w:unhideWhenUsed="0"/>
-    <w:lsdException w:name="Note Level 4" w:semiHidden="0" w:unhideWhenUsed="0"/>
-    <w:lsdException w:name="Note Level 5" w:semiHidden="0" w:unhideWhenUsed="0"/>
-    <w:lsdException w:name="Note Level 6" w:semiHidden="0" w:unhideWhenUsed="0"/>
-    <w:lsdException w:name="Note Level 7" w:semiHidden="0" w:unhideWhenUsed="0"/>
-    <w:lsdException w:name="Note Level 8" w:semiHidden="0" w:unhideWhenUsed="0"/>
-    <w:lsdException w:name="Note Level 9" w:semiHidden="0" w:unhideWhenUsed="0"/>
     <w:lsdException w:name="Placeholder Text" w:unhideWhenUsed="0"/>
     <w:lsdException w:name="No Spacing" w:semiHidden="0" w:uiPriority="1" w:unhideWhenUsed="0" w:qFormat="1"/>
     <w:lsdException w:name="Light Shading" w:semiHidden="0" w:uiPriority="60" w:unhideWhenUsed="0"/>
@@ -9696,11 +9697,13 @@
   </w:style>
   <w:style w:type="character" w:default="1" w:styleId="DefaultParagraphFont">
     <w:name w:val="Default Paragraph Font"/>
+    <w:uiPriority w:val="1"/>
     <w:semiHidden/>
     <w:unhideWhenUsed/>
   </w:style>
   <w:style w:type="table" w:default="1" w:styleId="TableNormal">
     <w:name w:val="Normal Table"/>
+    <w:uiPriority w:val="99"/>
     <w:semiHidden/>
     <w:unhideWhenUsed/>
     <w:qFormat/>
@@ -9716,6 +9719,7 @@
   </w:style>
   <w:style w:type="numbering" w:default="1" w:styleId="NoList">
     <w:name w:val="No List"/>
+    <w:uiPriority w:val="99"/>
     <w:semiHidden/>
     <w:unhideWhenUsed/>
   </w:style>
@@ -10035,7 +10039,7 @@
 </file>
 
 <file path=customXml/itemProps1.xml><?xml version="1.0" encoding="utf-8"?>
-<ds:datastoreItem xmlns:ds="http://schemas.openxmlformats.org/officeDocument/2006/customXml" ds:itemID="{60079EAA-A1DF-6D4E-A5BF-B65F1A599613}">
+<ds:datastoreItem xmlns:ds="http://schemas.openxmlformats.org/officeDocument/2006/customXml" ds:itemID="{019BECE2-611B-4587-B4ED-835F810F90C4}">
   <ds:schemaRefs>
     <ds:schemaRef ds:uri="http://schemas.openxmlformats.org/officeDocument/2006/bibliography"/>
   </ds:schemaRefs>

</xml_diff>